<commit_message>
push(richard of a bridge)
</commit_message>
<xml_diff>
--- a/GOED(hopelijk)/Casus document RedCars.docx
+++ b/GOED(hopelijk)/Casus document RedCars.docx
@@ -2440,10 +2440,10 @@
           <w:noProof/>
         </w:rPr>
         <w:drawing>
-          <wp:inline distT="0" distB="0" distL="0" distR="0" wp14:anchorId="4B40AEC1" wp14:editId="0B7D0C11">
-            <wp:extent cx="5745480" cy="4312920"/>
-            <wp:effectExtent l="0" t="0" r="7620" b="0"/>
-            <wp:docPr id="1" name="Afbeelding 1"/>
+          <wp:inline distT="0" distB="0" distL="0" distR="0">
+            <wp:extent cx="5753100" cy="4038600"/>
+            <wp:effectExtent l="0" t="0" r="0" b="0"/>
+            <wp:docPr id="14" name="Afbeelding 14"/>
             <wp:cNvGraphicFramePr>
               <a:graphicFrameLocks xmlns:a="http://schemas.openxmlformats.org/drawingml/2006/main" noChangeAspect="1"/>
             </wp:cNvGraphicFramePr>
@@ -2451,7 +2451,7 @@
               <a:graphicData uri="http://schemas.openxmlformats.org/drawingml/2006/picture">
                 <pic:pic xmlns:pic="http://schemas.openxmlformats.org/drawingml/2006/picture">
                   <pic:nvPicPr>
-                    <pic:cNvPr id="0" name="Picture 1"/>
+                    <pic:cNvPr id="0" name="Picture 3"/>
                     <pic:cNvPicPr>
                       <a:picLocks noChangeAspect="1" noChangeArrowheads="1"/>
                     </pic:cNvPicPr>
@@ -2472,7 +2472,7 @@
                   <pic:spPr bwMode="auto">
                     <a:xfrm>
                       <a:off x="0" y="0"/>
-                      <a:ext cx="5745480" cy="4312920"/>
+                      <a:ext cx="5753100" cy="4038600"/>
                     </a:xfrm>
                     <a:prstGeom prst="rect">
                       <a:avLst/>
@@ -2496,24 +2496,14 @@
       <w:r>
         <w:t xml:space="preserve">Figuur </w:t>
       </w:r>
-      <w:r>
-        <w:fldChar w:fldCharType="begin"/>
-      </w:r>
-      <w:r>
-        <w:instrText xml:space="preserve"> SEQ Figuur \* ARABIC </w:instrText>
-      </w:r>
-      <w:r>
-        <w:fldChar w:fldCharType="separate"/>
-      </w:r>
-      <w:r>
-        <w:rPr>
-          <w:noProof/>
-        </w:rPr>
-        <w:t>1</w:t>
-      </w:r>
-      <w:r>
-        <w:fldChar w:fldCharType="end"/>
-      </w:r>
+      <w:fldSimple w:instr=" SEQ Figuur \* ARABIC ">
+        <w:r>
+          <w:rPr>
+            <w:noProof/>
+          </w:rPr>
+          <w:t>1</w:t>
+        </w:r>
+      </w:fldSimple>
       <w:r>
         <w:t xml:space="preserve">: </w:t>
       </w:r>
@@ -2601,7 +2591,6 @@
     </w:p>
     <w:p>
       <w:r>
-        <w:lastRenderedPageBreak/>
         <w:t xml:space="preserve">4. Gegevens van klanten aanpassen. Deze </w:t>
       </w:r>
       <w:proofErr w:type="spellStart"/>
@@ -2623,6 +2612,7 @@
     </w:p>
     <w:p>
       <w:r>
+        <w:lastRenderedPageBreak/>
         <w:t xml:space="preserve">5. Klanten inactief maken. Deze </w:t>
       </w:r>
       <w:proofErr w:type="spellStart"/>
@@ -2847,176 +2837,468 @@
         <w:t xml:space="preserve">. </w:t>
       </w:r>
     </w:p>
-    <w:p>
-      <w:r>
-        <w:t>Beheer van gegevens:</w:t>
-      </w:r>
-    </w:p>
-    <w:p>
-      <w:r>
-        <w:t>Van auto’s moet kenteken, type en standplaats vastgelegd zijn.</w:t>
-      </w:r>
-      <w:r>
-        <w:tab/>
-      </w:r>
-      <w:r>
-        <w:tab/>
-      </w:r>
-      <w:r>
-        <w:tab/>
-      </w:r>
-      <w:r>
-        <w:tab/>
-      </w:r>
-      <w:proofErr w:type="spellStart"/>
-      <w:r>
-        <w:t>Usability</w:t>
-      </w:r>
-      <w:proofErr w:type="spellEnd"/>
-      <w:r>
-        <w:br/>
-        <w:t xml:space="preserve">Hiervoor is gekozen voor </w:t>
-      </w:r>
-      <w:proofErr w:type="spellStart"/>
-      <w:r>
-        <w:t>Usability</w:t>
-      </w:r>
-      <w:proofErr w:type="spellEnd"/>
-      <w:r>
-        <w:t xml:space="preserve"> omdat </w:t>
-      </w:r>
-      <w:r>
-        <w:t xml:space="preserve">het vastleggen van gegevens onderdeel is van documentatie en dat valt onder </w:t>
-      </w:r>
-      <w:proofErr w:type="spellStart"/>
-      <w:r>
-        <w:t>usability</w:t>
-      </w:r>
-      <w:proofErr w:type="spellEnd"/>
-      <w:r>
-        <w:t>.</w:t>
-      </w:r>
-    </w:p>
+    <w:tbl>
+      <w:tblPr>
+        <w:tblStyle w:val="Tabelraster"/>
+        <w:tblW w:w="9067" w:type="dxa"/>
+        <w:tblLook w:val="04A0" w:firstRow="1" w:lastRow="0" w:firstColumn="1" w:lastColumn="0" w:noHBand="0" w:noVBand="1"/>
+      </w:tblPr>
+      <w:tblGrid>
+        <w:gridCol w:w="846"/>
+        <w:gridCol w:w="7087"/>
+        <w:gridCol w:w="1134"/>
+      </w:tblGrid>
+      <w:tr>
+        <w:tc>
+          <w:tcPr>
+            <w:tcW w:w="846" w:type="dxa"/>
+          </w:tcPr>
+          <w:p>
+            <w:pPr>
+              <w:tabs>
+                <w:tab w:val="left" w:pos="3015"/>
+              </w:tabs>
+              <w:jc w:val="center"/>
+            </w:pPr>
+            <w:r>
+              <w:t>ID</w:t>
+            </w:r>
+          </w:p>
+        </w:tc>
+        <w:tc>
+          <w:tcPr>
+            <w:tcW w:w="7087" w:type="dxa"/>
+          </w:tcPr>
+          <w:p>
+            <w:pPr>
+              <w:tabs>
+                <w:tab w:val="left" w:pos="3015"/>
+              </w:tabs>
+            </w:pPr>
+            <w:r>
+              <w:t xml:space="preserve"> Niet functionele eisen</w:t>
+            </w:r>
+          </w:p>
+        </w:tc>
+        <w:tc>
+          <w:tcPr>
+            <w:tcW w:w="1134" w:type="dxa"/>
+          </w:tcPr>
+          <w:p>
+            <w:r>
+              <w:t>Soort eis</w:t>
+            </w:r>
+          </w:p>
+        </w:tc>
+      </w:tr>
+      <w:tr>
+        <w:tc>
+          <w:tcPr>
+            <w:tcW w:w="846" w:type="dxa"/>
+          </w:tcPr>
+          <w:p>
+            <w:r>
+              <w:t>1</w:t>
+            </w:r>
+          </w:p>
+        </w:tc>
+        <w:tc>
+          <w:tcPr>
+            <w:tcW w:w="7087" w:type="dxa"/>
+          </w:tcPr>
+          <w:p>
+            <w:r>
+              <w:t>Op 10% van de plaatsen is een stationwagen met trekhaak.</w:t>
+            </w:r>
+          </w:p>
+        </w:tc>
+        <w:tc>
+          <w:tcPr>
+            <w:tcW w:w="1134" w:type="dxa"/>
+          </w:tcPr>
+          <w:p>
+            <w:r>
+              <w:t>U</w:t>
+            </w:r>
+          </w:p>
+        </w:tc>
+      </w:tr>
+      <w:tr>
+        <w:tc>
+          <w:tcPr>
+            <w:tcW w:w="846" w:type="dxa"/>
+          </w:tcPr>
+          <w:p>
+            <w:r>
+              <w:t>2</w:t>
+            </w:r>
+          </w:p>
+        </w:tc>
+        <w:tc>
+          <w:tcPr>
+            <w:tcW w:w="7087" w:type="dxa"/>
+          </w:tcPr>
+          <w:p>
+            <w:r>
+              <w:t xml:space="preserve">Klanten kunnen zonder eerdere ervaring met de </w:t>
+            </w:r>
+            <w:proofErr w:type="spellStart"/>
+            <w:r>
+              <w:t>RedCars</w:t>
+            </w:r>
+            <w:proofErr w:type="spellEnd"/>
+            <w:r>
+              <w:t xml:space="preserve"> site, binnen 5 minuten, een auto reserveren.</w:t>
+            </w:r>
+          </w:p>
+        </w:tc>
+        <w:tc>
+          <w:tcPr>
+            <w:tcW w:w="1134" w:type="dxa"/>
+          </w:tcPr>
+          <w:p>
+            <w:r>
+              <w:t>U</w:t>
+            </w:r>
+          </w:p>
+        </w:tc>
+      </w:tr>
+      <w:tr>
+        <w:tc>
+          <w:tcPr>
+            <w:tcW w:w="846" w:type="dxa"/>
+          </w:tcPr>
+          <w:p>
+            <w:r>
+              <w:t>3</w:t>
+            </w:r>
+          </w:p>
+        </w:tc>
+        <w:tc>
+          <w:tcPr>
+            <w:tcW w:w="7087" w:type="dxa"/>
+          </w:tcPr>
+          <w:p>
+            <w:r>
+              <w:t xml:space="preserve">Op locaties waar veel vraag blijkt te zijn, en auto’s vaak allemaal weg zijn, worden </w:t>
+            </w:r>
+            <w:r>
+              <w:t>extra</w:t>
+            </w:r>
+            <w:r>
+              <w:t xml:space="preserve"> auto’s geplaatst.</w:t>
+            </w:r>
+          </w:p>
+        </w:tc>
+        <w:tc>
+          <w:tcPr>
+            <w:tcW w:w="1134" w:type="dxa"/>
+          </w:tcPr>
+          <w:p>
+            <w:r>
+              <w:t>S</w:t>
+            </w:r>
+          </w:p>
+        </w:tc>
+      </w:tr>
+      <w:tr>
+        <w:tc>
+          <w:tcPr>
+            <w:tcW w:w="846" w:type="dxa"/>
+          </w:tcPr>
+          <w:p>
+            <w:r>
+              <w:t>4</w:t>
+            </w:r>
+          </w:p>
+        </w:tc>
+        <w:tc>
+          <w:tcPr>
+            <w:tcW w:w="7087" w:type="dxa"/>
+          </w:tcPr>
+          <w:p>
+            <w:r>
+              <w:t xml:space="preserve">De </w:t>
+            </w:r>
+            <w:proofErr w:type="spellStart"/>
+            <w:r>
+              <w:t>RedCars</w:t>
+            </w:r>
+            <w:proofErr w:type="spellEnd"/>
+            <w:r>
+              <w:t xml:space="preserve"> website is minimaal 90% van de tijd bruikbaar.</w:t>
+            </w:r>
+          </w:p>
+        </w:tc>
+        <w:tc>
+          <w:tcPr>
+            <w:tcW w:w="1134" w:type="dxa"/>
+          </w:tcPr>
+          <w:p>
+            <w:r>
+              <w:t>R</w:t>
+            </w:r>
+          </w:p>
+        </w:tc>
+      </w:tr>
+      <w:tr>
+        <w:tc>
+          <w:tcPr>
+            <w:tcW w:w="846" w:type="dxa"/>
+          </w:tcPr>
+          <w:p>
+            <w:r>
+              <w:t>5</w:t>
+            </w:r>
+          </w:p>
+        </w:tc>
+        <w:tc>
+          <w:tcPr>
+            <w:tcW w:w="7087" w:type="dxa"/>
+          </w:tcPr>
+          <w:p>
+            <w:r>
+              <w:t xml:space="preserve">Er is minimaal 75% van de tijd een auto beschikbaar bij elke </w:t>
+            </w:r>
+            <w:proofErr w:type="spellStart"/>
+            <w:r>
+              <w:t>RedCars</w:t>
+            </w:r>
+            <w:proofErr w:type="spellEnd"/>
+            <w:r>
+              <w:t xml:space="preserve"> paal</w:t>
+            </w:r>
+            <w:r>
+              <w:t>.</w:t>
+            </w:r>
+          </w:p>
+        </w:tc>
+        <w:tc>
+          <w:tcPr>
+            <w:tcW w:w="1134" w:type="dxa"/>
+          </w:tcPr>
+          <w:p>
+            <w:r>
+              <w:t>R</w:t>
+            </w:r>
+          </w:p>
+        </w:tc>
+      </w:tr>
+      <w:tr>
+        <w:tc>
+          <w:tcPr>
+            <w:tcW w:w="846" w:type="dxa"/>
+          </w:tcPr>
+          <w:p>
+            <w:r>
+              <w:t>6</w:t>
+            </w:r>
+          </w:p>
+        </w:tc>
+        <w:tc>
+          <w:tcPr>
+            <w:tcW w:w="7087" w:type="dxa"/>
+          </w:tcPr>
+          <w:p>
+            <w:r>
+              <w:t>Beschikbaarheid van auto’s wordt elk uur geüpdatet op basis van reserveringen.</w:t>
+            </w:r>
+          </w:p>
+        </w:tc>
+        <w:tc>
+          <w:tcPr>
+            <w:tcW w:w="1134" w:type="dxa"/>
+          </w:tcPr>
+          <w:p>
+            <w:r>
+              <w:t>U</w:t>
+            </w:r>
+          </w:p>
+        </w:tc>
+      </w:tr>
+      <w:tr>
+        <w:tc>
+          <w:tcPr>
+            <w:tcW w:w="846" w:type="dxa"/>
+          </w:tcPr>
+          <w:p>
+            <w:r>
+              <w:t>7</w:t>
+            </w:r>
+          </w:p>
+        </w:tc>
+        <w:tc>
+          <w:tcPr>
+            <w:tcW w:w="7087" w:type="dxa"/>
+          </w:tcPr>
+          <w:p>
+            <w:r>
+              <w:t>Typen auto’s moeten binnen 10 minuten toegevoegd kunnen worden aan het systeem</w:t>
+            </w:r>
+            <w:r>
+              <w:t>.</w:t>
+            </w:r>
+          </w:p>
+        </w:tc>
+        <w:tc>
+          <w:tcPr>
+            <w:tcW w:w="1134" w:type="dxa"/>
+          </w:tcPr>
+          <w:p>
+            <w:r>
+              <w:t>U</w:t>
+            </w:r>
+          </w:p>
+        </w:tc>
+      </w:tr>
+      <w:tr>
+        <w:tc>
+          <w:tcPr>
+            <w:tcW w:w="846" w:type="dxa"/>
+          </w:tcPr>
+          <w:p>
+            <w:r>
+              <w:t>8</w:t>
+            </w:r>
+          </w:p>
+        </w:tc>
+        <w:tc>
+          <w:tcPr>
+            <w:tcW w:w="7087" w:type="dxa"/>
+          </w:tcPr>
+          <w:p>
+            <w:r>
+              <w:t xml:space="preserve">Typen </w:t>
+            </w:r>
+            <w:r>
+              <w:t>abonnementen</w:t>
+            </w:r>
+            <w:r>
+              <w:t xml:space="preserve"> moeten binnen </w:t>
+            </w:r>
+            <w:r>
+              <w:t>15</w:t>
+            </w:r>
+            <w:r>
+              <w:t xml:space="preserve"> minuten toegevoegd kunnen worden aan het systeem</w:t>
+            </w:r>
+            <w:r>
+              <w:t>.</w:t>
+            </w:r>
+          </w:p>
+        </w:tc>
+        <w:tc>
+          <w:tcPr>
+            <w:tcW w:w="1134" w:type="dxa"/>
+          </w:tcPr>
+          <w:p>
+            <w:r>
+              <w:t>U</w:t>
+            </w:r>
+          </w:p>
+        </w:tc>
+      </w:tr>
+      <w:tr>
+        <w:tc>
+          <w:tcPr>
+            <w:tcW w:w="846" w:type="dxa"/>
+          </w:tcPr>
+          <w:p>
+            <w:r>
+              <w:t>9</w:t>
+            </w:r>
+          </w:p>
+        </w:tc>
+        <w:tc>
+          <w:tcPr>
+            <w:tcW w:w="7087" w:type="dxa"/>
+          </w:tcPr>
+          <w:p>
+            <w:r>
+              <w:t xml:space="preserve">Een klant kan </w:t>
+            </w:r>
+            <w:r>
+              <w:t>nadat er gereserveerd is binnen 5 minuten een auto meenemen.</w:t>
+            </w:r>
+          </w:p>
+        </w:tc>
+        <w:tc>
+          <w:tcPr>
+            <w:tcW w:w="1134" w:type="dxa"/>
+          </w:tcPr>
+          <w:p>
+            <w:r>
+              <w:t>U</w:t>
+            </w:r>
+          </w:p>
+        </w:tc>
+      </w:tr>
+      <w:tr>
+        <w:tc>
+          <w:tcPr>
+            <w:tcW w:w="846" w:type="dxa"/>
+          </w:tcPr>
+          <w:p>
+            <w:r>
+              <w:t>10</w:t>
+            </w:r>
+          </w:p>
+        </w:tc>
+        <w:tc>
+          <w:tcPr>
+            <w:tcW w:w="7087" w:type="dxa"/>
+          </w:tcPr>
+          <w:p>
+            <w:r>
+              <w:t>Loop tijd van paal naar parkeerplaats bedraagt minder dan 2 minuten.</w:t>
+            </w:r>
+          </w:p>
+        </w:tc>
+        <w:tc>
+          <w:tcPr>
+            <w:tcW w:w="1134" w:type="dxa"/>
+          </w:tcPr>
+          <w:p>
+            <w:r>
+              <w:t>U</w:t>
+            </w:r>
+          </w:p>
+        </w:tc>
+      </w:tr>
+      <w:tr>
+        <w:tc>
+          <w:tcPr>
+            <w:tcW w:w="846" w:type="dxa"/>
+          </w:tcPr>
+          <w:p>
+            <w:r>
+              <w:t>11</w:t>
+            </w:r>
+          </w:p>
+        </w:tc>
+        <w:tc>
+          <w:tcPr>
+            <w:tcW w:w="7087" w:type="dxa"/>
+          </w:tcPr>
+          <w:p>
+            <w:r>
+              <w:t>Klantenpas wordt binnen 2 weken thuis afgeleverd.</w:t>
+            </w:r>
+          </w:p>
+        </w:tc>
+        <w:tc>
+          <w:tcPr>
+            <w:tcW w:w="1134" w:type="dxa"/>
+          </w:tcPr>
+          <w:p>
+            <w:r>
+              <w:t>P</w:t>
+            </w:r>
+          </w:p>
+        </w:tc>
+      </w:tr>
+    </w:tbl>
     <w:p/>
-    <w:p>
-      <w:r>
-        <w:t>Gebruik van de auto:</w:t>
-      </w:r>
-    </w:p>
-    <w:p>
-      <w:r>
-        <w:t>Op de website moet staan waar auto’s geparkeerd staan.</w:t>
-      </w:r>
-      <w:r>
-        <w:tab/>
-      </w:r>
-      <w:r>
-        <w:tab/>
-      </w:r>
-      <w:r>
-        <w:tab/>
-      </w:r>
-      <w:r>
-        <w:tab/>
-      </w:r>
-      <w:proofErr w:type="spellStart"/>
-      <w:r>
-        <w:t>Usability</w:t>
-      </w:r>
-      <w:proofErr w:type="spellEnd"/>
-      <w:r>
-        <w:br/>
-        <w:t xml:space="preserve">Hiervoor is gekozen voor </w:t>
-      </w:r>
-      <w:proofErr w:type="spellStart"/>
-      <w:r>
-        <w:t>Usability</w:t>
-      </w:r>
-      <w:proofErr w:type="spellEnd"/>
-      <w:r>
-        <w:t xml:space="preserve"> omdat het vastleggen van gegevens onderdeel is van documentatie en dat valt onder </w:t>
-      </w:r>
-      <w:proofErr w:type="spellStart"/>
-      <w:r>
-        <w:t>usability</w:t>
-      </w:r>
-      <w:proofErr w:type="spellEnd"/>
-      <w:r>
-        <w:t>.</w:t>
-      </w:r>
-    </w:p>
-    <w:p>
-      <w:r>
-        <w:t>Het bekijken waar auto’s staan moet binnen 1 minuut kunnen,  90% van de tijd</w:t>
-      </w:r>
-      <w:r>
-        <w:tab/>
-        <w:t>Performance</w:t>
-      </w:r>
-      <w:r>
-        <w:br/>
-        <w:t>Hiervoor is gekozen voor performance omdat dit iets zegt over de snelheid en dat valt onder performance.</w:t>
-      </w:r>
-    </w:p>
-    <w:p>
-      <w:r>
-        <w:t>Op de website moet staan welke auto’s beschikbaar zijn.</w:t>
-      </w:r>
-      <w:r>
-        <w:tab/>
-      </w:r>
-      <w:r>
-        <w:tab/>
-      </w:r>
-      <w:r>
-        <w:tab/>
-      </w:r>
-      <w:r>
-        <w:tab/>
-      </w:r>
-      <w:proofErr w:type="spellStart"/>
-      <w:r>
-        <w:t>Usability</w:t>
-      </w:r>
-      <w:proofErr w:type="spellEnd"/>
-      <w:r>
-        <w:br/>
-        <w:t xml:space="preserve">Hiervoor is gekozen voor </w:t>
-      </w:r>
-      <w:proofErr w:type="spellStart"/>
-      <w:r>
-        <w:t>usability</w:t>
-      </w:r>
-      <w:proofErr w:type="spellEnd"/>
-      <w:r>
-        <w:t xml:space="preserve"> omdat het vastleggen waar auto’s staan onderdeel is van documentatie en dat valt onder </w:t>
-      </w:r>
-      <w:proofErr w:type="spellStart"/>
-      <w:r>
-        <w:t>usability</w:t>
-      </w:r>
-      <w:proofErr w:type="spellEnd"/>
-      <w:r>
-        <w:t>.</w:t>
-      </w:r>
-    </w:p>
-    <w:p>
-      <w:r>
-        <w:t>Het bekijken welke auto’s beschikbaar zijn moet binnen 1 minuut kunnen, 90% van de tijd</w:t>
-      </w:r>
-      <w:r>
-        <w:br/>
-        <w:t>Hiervoor is gekozen voor performance omdat het iets zegt over de snelheid en dat valt onder performance.</w:t>
-      </w:r>
-    </w:p>
-    <w:p>
-      <w:pPr>
-        <w:ind w:left="7080" w:firstLine="708"/>
-      </w:pPr>
-      <w:r>
-        <w:t>Performance</w:t>
-      </w:r>
-    </w:p>
     <w:p>
       <w:pPr>
         <w:rPr>
@@ -3027,6 +3309,12 @@
         </w:rPr>
       </w:pPr>
       <w:r>
+        <w:rPr>
+          <w:rFonts w:asciiTheme="majorHAnsi" w:eastAsiaTheme="majorEastAsia" w:hAnsiTheme="majorHAnsi" w:cstheme="majorBidi"/>
+          <w:color w:val="2F5496" w:themeColor="accent1" w:themeShade="BF"/>
+          <w:sz w:val="32"/>
+          <w:szCs w:val="32"/>
+        </w:rPr>
         <w:br w:type="page"/>
       </w:r>
     </w:p>
@@ -3152,6 +3440,8 @@
           </wp:inline>
         </w:drawing>
       </w:r>
+      <w:bookmarkStart w:id="6" w:name="_GoBack"/>
+      <w:bookmarkEnd w:id="6"/>
     </w:p>
     <w:p>
       <w:pPr>
@@ -3160,24 +3450,14 @@
       <w:r>
         <w:t xml:space="preserve">Figuur </w:t>
       </w:r>
-      <w:r>
-        <w:fldChar w:fldCharType="begin"/>
-      </w:r>
-      <w:r>
-        <w:instrText xml:space="preserve"> SEQ Figuur \* ARABIC </w:instrText>
-      </w:r>
-      <w:r>
-        <w:fldChar w:fldCharType="separate"/>
-      </w:r>
-      <w:r>
-        <w:rPr>
-          <w:noProof/>
-        </w:rPr>
-        <w:t>2</w:t>
-      </w:r>
-      <w:r>
-        <w:fldChar w:fldCharType="end"/>
-      </w:r>
+      <w:fldSimple w:instr=" SEQ Figuur \* ARABIC ">
+        <w:r>
+          <w:rPr>
+            <w:noProof/>
+          </w:rPr>
+          <w:t>2</w:t>
+        </w:r>
+      </w:fldSimple>
       <w:r>
         <w:t>: Deployment diagram</w:t>
       </w:r>
@@ -3203,12 +3483,12 @@
           <w:numId w:val="1"/>
         </w:numPr>
       </w:pPr>
-      <w:bookmarkStart w:id="6" w:name="_Toc528849948"/>
+      <w:bookmarkStart w:id="7" w:name="_Toc528849948"/>
       <w:r>
         <w:lastRenderedPageBreak/>
         <w:t>Component diagram</w:t>
       </w:r>
-      <w:bookmarkEnd w:id="6"/>
+      <w:bookmarkEnd w:id="7"/>
     </w:p>
     <w:p>
       <w:r>
@@ -3308,24 +3588,14 @@
       <w:r>
         <w:t xml:space="preserve">Figuur </w:t>
       </w:r>
-      <w:r>
-        <w:fldChar w:fldCharType="begin"/>
-      </w:r>
-      <w:r>
-        <w:instrText xml:space="preserve"> SEQ Figuur \* ARABIC </w:instrText>
-      </w:r>
-      <w:r>
-        <w:fldChar w:fldCharType="separate"/>
-      </w:r>
-      <w:r>
-        <w:rPr>
-          <w:noProof/>
-        </w:rPr>
-        <w:t>3</w:t>
-      </w:r>
-      <w:r>
-        <w:fldChar w:fldCharType="end"/>
-      </w:r>
+      <w:fldSimple w:instr=" SEQ Figuur \* ARABIC ">
+        <w:r>
+          <w:rPr>
+            <w:noProof/>
+          </w:rPr>
+          <w:t>3</w:t>
+        </w:r>
+      </w:fldSimple>
       <w:r>
         <w:t>: Component diagram</w:t>
       </w:r>
@@ -3341,7 +3611,7 @@
       <w:r>
         <w:br w:type="page"/>
       </w:r>
-      <w:bookmarkStart w:id="7" w:name="_Toc528849949"/>
+      <w:bookmarkStart w:id="8" w:name="_Toc528849949"/>
       <w:proofErr w:type="spellStart"/>
       <w:r>
         <w:lastRenderedPageBreak/>
@@ -3367,13 +3637,13 @@
       <w:r>
         <w:t xml:space="preserve"> cases</w:t>
       </w:r>
-      <w:bookmarkEnd w:id="7"/>
+      <w:bookmarkEnd w:id="8"/>
     </w:p>
     <w:p>
       <w:pPr>
         <w:pStyle w:val="Kop2"/>
       </w:pPr>
-      <w:bookmarkStart w:id="8" w:name="_Toc528849950"/>
+      <w:bookmarkStart w:id="9" w:name="_Toc528849950"/>
       <w:proofErr w:type="spellStart"/>
       <w:r>
         <w:t>Use</w:t>
@@ -3382,7 +3652,7 @@
       <w:r>
         <w:t xml:space="preserve"> Case: Reserveren van een auto</w:t>
       </w:r>
-      <w:bookmarkEnd w:id="8"/>
+      <w:bookmarkEnd w:id="9"/>
     </w:p>
     <w:tbl>
       <w:tblPr>
@@ -4469,24 +4739,14 @@
       <w:r>
         <w:t xml:space="preserve">Tabel </w:t>
       </w:r>
-      <w:r>
-        <w:fldChar w:fldCharType="begin"/>
-      </w:r>
-      <w:r>
-        <w:instrText xml:space="preserve"> SEQ Tabel \* ARABIC </w:instrText>
-      </w:r>
-      <w:r>
-        <w:fldChar w:fldCharType="separate"/>
-      </w:r>
-      <w:r>
-        <w:rPr>
-          <w:noProof/>
-        </w:rPr>
-        <w:t>1</w:t>
-      </w:r>
-      <w:r>
-        <w:fldChar w:fldCharType="end"/>
-      </w:r>
+      <w:fldSimple w:instr=" SEQ Tabel \* ARABIC ">
+        <w:r>
+          <w:rPr>
+            <w:noProof/>
+          </w:rPr>
+          <w:t>1</w:t>
+        </w:r>
+      </w:fldSimple>
       <w:r>
         <w:t xml:space="preserve"> </w:t>
       </w:r>
@@ -4534,7 +4794,7 @@
       <w:pPr>
         <w:pStyle w:val="Kop2"/>
       </w:pPr>
-      <w:bookmarkStart w:id="9" w:name="_Toc528849951"/>
+      <w:bookmarkStart w:id="10" w:name="_Toc528849951"/>
       <w:proofErr w:type="spellStart"/>
       <w:r>
         <w:lastRenderedPageBreak/>
@@ -4544,7 +4804,7 @@
       <w:r>
         <w:t xml:space="preserve"> Case: Ophalen van een auto</w:t>
       </w:r>
-      <w:bookmarkEnd w:id="9"/>
+      <w:bookmarkEnd w:id="10"/>
     </w:p>
     <w:p>
       <w:pPr>
@@ -5627,24 +5887,14 @@
       <w:r>
         <w:t xml:space="preserve">Tabel </w:t>
       </w:r>
-      <w:r>
-        <w:fldChar w:fldCharType="begin"/>
-      </w:r>
-      <w:r>
-        <w:instrText xml:space="preserve"> SEQ Tabel \* ARABIC </w:instrText>
-      </w:r>
-      <w:r>
-        <w:fldChar w:fldCharType="separate"/>
-      </w:r>
-      <w:r>
-        <w:rPr>
-          <w:noProof/>
-        </w:rPr>
-        <w:t>2</w:t>
-      </w:r>
-      <w:r>
-        <w:fldChar w:fldCharType="end"/>
-      </w:r>
+      <w:fldSimple w:instr=" SEQ Tabel \* ARABIC ">
+        <w:r>
+          <w:rPr>
+            <w:noProof/>
+          </w:rPr>
+          <w:t>2</w:t>
+        </w:r>
+      </w:fldSimple>
       <w:r>
         <w:t>Ophalen van een auto</w:t>
       </w:r>
@@ -5658,7 +5908,7 @@
       <w:pPr>
         <w:pStyle w:val="Kop2"/>
       </w:pPr>
-      <w:bookmarkStart w:id="10" w:name="_Toc528849952"/>
+      <w:bookmarkStart w:id="11" w:name="_Toc528849952"/>
       <w:proofErr w:type="spellStart"/>
       <w:r>
         <w:lastRenderedPageBreak/>
@@ -5676,7 +5926,7 @@
       <w:r>
         <w:t xml:space="preserve"> auto</w:t>
       </w:r>
-      <w:bookmarkEnd w:id="10"/>
+      <w:bookmarkEnd w:id="11"/>
     </w:p>
     <w:p>
       <w:pPr>
@@ -6749,24 +6999,14 @@
       <w:r>
         <w:t xml:space="preserve">Tabel </w:t>
       </w:r>
-      <w:r>
-        <w:fldChar w:fldCharType="begin"/>
-      </w:r>
-      <w:r>
-        <w:instrText xml:space="preserve"> SEQ Tabel \* ARABIC </w:instrText>
-      </w:r>
-      <w:r>
-        <w:fldChar w:fldCharType="separate"/>
-      </w:r>
-      <w:r>
-        <w:rPr>
-          <w:noProof/>
-        </w:rPr>
-        <w:t>3</w:t>
-      </w:r>
-      <w:r>
-        <w:fldChar w:fldCharType="end"/>
-      </w:r>
+      <w:fldSimple w:instr=" SEQ Tabel \* ARABIC ">
+        <w:r>
+          <w:rPr>
+            <w:noProof/>
+          </w:rPr>
+          <w:t>3</w:t>
+        </w:r>
+      </w:fldSimple>
       <w:r>
         <w:t xml:space="preserve"> Terugbrengen van een auto</w:t>
       </w:r>
@@ -6775,7 +7015,7 @@
       <w:pPr>
         <w:pStyle w:val="Kop2"/>
       </w:pPr>
-      <w:bookmarkStart w:id="11" w:name="_Toc528849953"/>
+      <w:bookmarkStart w:id="12" w:name="_Toc528849953"/>
       <w:proofErr w:type="spellStart"/>
       <w:r>
         <w:lastRenderedPageBreak/>
@@ -6785,7 +7025,7 @@
       <w:r>
         <w:t xml:space="preserve"> Case: Betalen van de huur</w:t>
       </w:r>
-      <w:bookmarkEnd w:id="11"/>
+      <w:bookmarkEnd w:id="12"/>
     </w:p>
     <w:tbl>
       <w:tblPr>
@@ -7850,24 +8090,14 @@
       <w:r>
         <w:t xml:space="preserve">Tabel </w:t>
       </w:r>
-      <w:r>
-        <w:fldChar w:fldCharType="begin"/>
-      </w:r>
-      <w:r>
-        <w:instrText xml:space="preserve"> SEQ Tabel \* ARABIC </w:instrText>
-      </w:r>
-      <w:r>
-        <w:fldChar w:fldCharType="separate"/>
-      </w:r>
-      <w:r>
-        <w:rPr>
-          <w:noProof/>
-        </w:rPr>
-        <w:t>4</w:t>
-      </w:r>
-      <w:r>
-        <w:fldChar w:fldCharType="end"/>
-      </w:r>
+      <w:fldSimple w:instr=" SEQ Tabel \* ARABIC ">
+        <w:r>
+          <w:rPr>
+            <w:noProof/>
+          </w:rPr>
+          <w:t>4</w:t>
+        </w:r>
+      </w:fldSimple>
       <w:r>
         <w:t xml:space="preserve"> Betalen van een auto</w:t>
       </w:r>
@@ -8606,11 +8836,11 @@
           <w:numId w:val="1"/>
         </w:numPr>
       </w:pPr>
-      <w:bookmarkStart w:id="12" w:name="_Toc528849954"/>
+      <w:bookmarkStart w:id="13" w:name="_Toc528849954"/>
       <w:r>
         <w:t>Domeinmodel</w:t>
       </w:r>
-      <w:bookmarkEnd w:id="12"/>
+      <w:bookmarkEnd w:id="13"/>
     </w:p>
     <w:p>
       <w:r>
@@ -8714,24 +8944,14 @@
       <w:r>
         <w:t xml:space="preserve">Figuur </w:t>
       </w:r>
-      <w:r>
-        <w:fldChar w:fldCharType="begin"/>
-      </w:r>
-      <w:r>
-        <w:instrText xml:space="preserve"> SEQ Figuur \* ARABIC </w:instrText>
-      </w:r>
-      <w:r>
-        <w:fldChar w:fldCharType="separate"/>
-      </w:r>
-      <w:r>
-        <w:rPr>
-          <w:noProof/>
-        </w:rPr>
-        <w:t>4</w:t>
-      </w:r>
-      <w:r>
-        <w:fldChar w:fldCharType="end"/>
-      </w:r>
+      <w:fldSimple w:instr=" SEQ Figuur \* ARABIC ">
+        <w:r>
+          <w:rPr>
+            <w:noProof/>
+          </w:rPr>
+          <w:t>4</w:t>
+        </w:r>
+      </w:fldSimple>
       <w:r>
         <w:t xml:space="preserve"> Domein model</w:t>
       </w:r>
@@ -8795,7 +9015,7 @@
           <w:numId w:val="1"/>
         </w:numPr>
       </w:pPr>
-      <w:bookmarkStart w:id="13" w:name="_Toc528849955"/>
+      <w:bookmarkStart w:id="14" w:name="_Toc528849955"/>
       <w:proofErr w:type="spellStart"/>
       <w:r>
         <w:lastRenderedPageBreak/>
@@ -8805,7 +9025,7 @@
       <w:r>
         <w:t xml:space="preserve"> diagrammen</w:t>
       </w:r>
-      <w:bookmarkEnd w:id="13"/>
+      <w:bookmarkEnd w:id="14"/>
     </w:p>
     <w:p>
       <w:r>
@@ -8947,24 +9167,14 @@
       <w:r>
         <w:t xml:space="preserve">Figuur </w:t>
       </w:r>
-      <w:r>
-        <w:fldChar w:fldCharType="begin"/>
-      </w:r>
-      <w:r>
-        <w:instrText xml:space="preserve"> SEQ Figuur \* ARABIC </w:instrText>
-      </w:r>
-      <w:r>
-        <w:fldChar w:fldCharType="separate"/>
-      </w:r>
-      <w:r>
-        <w:rPr>
-          <w:noProof/>
-        </w:rPr>
-        <w:t>5</w:t>
-      </w:r>
-      <w:r>
-        <w:fldChar w:fldCharType="end"/>
-      </w:r>
+      <w:fldSimple w:instr=" SEQ Figuur \* ARABIC ">
+        <w:r>
+          <w:rPr>
+            <w:noProof/>
+          </w:rPr>
+          <w:t>5</w:t>
+        </w:r>
+      </w:fldSimple>
       <w:r>
         <w:t xml:space="preserve"> System </w:t>
       </w:r>
@@ -9064,24 +9274,14 @@
       <w:r>
         <w:t xml:space="preserve">Figuur </w:t>
       </w:r>
-      <w:r>
-        <w:fldChar w:fldCharType="begin"/>
-      </w:r>
-      <w:r>
-        <w:instrText xml:space="preserve"> SEQ Figuur \* ARABIC </w:instrText>
-      </w:r>
-      <w:r>
-        <w:fldChar w:fldCharType="separate"/>
-      </w:r>
-      <w:r>
-        <w:rPr>
-          <w:noProof/>
-        </w:rPr>
-        <w:t>6</w:t>
-      </w:r>
-      <w:r>
-        <w:fldChar w:fldCharType="end"/>
-      </w:r>
+      <w:fldSimple w:instr=" SEQ Figuur \* ARABIC ">
+        <w:r>
+          <w:rPr>
+            <w:noProof/>
+          </w:rPr>
+          <w:t>6</w:t>
+        </w:r>
+      </w:fldSimple>
       <w:r>
         <w:t xml:space="preserve"> System </w:t>
       </w:r>
@@ -9176,24 +9376,14 @@
       <w:r>
         <w:t xml:space="preserve">Figuur </w:t>
       </w:r>
-      <w:r>
-        <w:fldChar w:fldCharType="begin"/>
-      </w:r>
-      <w:r>
-        <w:instrText xml:space="preserve"> SEQ Figuur \* ARABIC </w:instrText>
-      </w:r>
-      <w:r>
-        <w:fldChar w:fldCharType="separate"/>
-      </w:r>
-      <w:r>
-        <w:rPr>
-          <w:noProof/>
-        </w:rPr>
-        <w:t>7</w:t>
-      </w:r>
-      <w:r>
-        <w:fldChar w:fldCharType="end"/>
-      </w:r>
+      <w:fldSimple w:instr=" SEQ Figuur \* ARABIC ">
+        <w:r>
+          <w:rPr>
+            <w:noProof/>
+          </w:rPr>
+          <w:t>7</w:t>
+        </w:r>
+      </w:fldSimple>
       <w:r>
         <w:t xml:space="preserve"> System </w:t>
       </w:r>
@@ -9301,24 +9491,14 @@
       <w:r>
         <w:t xml:space="preserve">Figuur </w:t>
       </w:r>
-      <w:r>
-        <w:fldChar w:fldCharType="begin"/>
-      </w:r>
-      <w:r>
-        <w:instrText xml:space="preserve"> SEQ Figuur \* ARABIC </w:instrText>
-      </w:r>
-      <w:r>
-        <w:fldChar w:fldCharType="separate"/>
-      </w:r>
-      <w:r>
-        <w:rPr>
-          <w:noProof/>
-        </w:rPr>
-        <w:t>8</w:t>
-      </w:r>
-      <w:r>
-        <w:fldChar w:fldCharType="end"/>
-      </w:r>
+      <w:fldSimple w:instr=" SEQ Figuur \* ARABIC ">
+        <w:r>
+          <w:rPr>
+            <w:noProof/>
+          </w:rPr>
+          <w:t>8</w:t>
+        </w:r>
+      </w:fldSimple>
       <w:r>
         <w:t xml:space="preserve"> System </w:t>
       </w:r>
@@ -9415,24 +9595,14 @@
       <w:r>
         <w:t xml:space="preserve">Figuur </w:t>
       </w:r>
-      <w:r>
-        <w:fldChar w:fldCharType="begin"/>
-      </w:r>
-      <w:r>
-        <w:instrText xml:space="preserve"> SEQ Figuur \* ARABIC </w:instrText>
-      </w:r>
-      <w:r>
-        <w:fldChar w:fldCharType="separate"/>
-      </w:r>
-      <w:r>
-        <w:rPr>
-          <w:noProof/>
-        </w:rPr>
-        <w:t>9</w:t>
-      </w:r>
-      <w:r>
-        <w:fldChar w:fldCharType="end"/>
-      </w:r>
+      <w:fldSimple w:instr=" SEQ Figuur \* ARABIC ">
+        <w:r>
+          <w:rPr>
+            <w:noProof/>
+          </w:rPr>
+          <w:t>9</w:t>
+        </w:r>
+      </w:fldSimple>
       <w:r>
         <w:t xml:space="preserve"> Component </w:t>
       </w:r>
@@ -9558,24 +9728,14 @@
       <w:r>
         <w:t xml:space="preserve">Figuur </w:t>
       </w:r>
-      <w:r>
-        <w:fldChar w:fldCharType="begin"/>
-      </w:r>
-      <w:r>
-        <w:instrText xml:space="preserve"> SEQ Figuur \* ARABIC </w:instrText>
-      </w:r>
-      <w:r>
-        <w:fldChar w:fldCharType="separate"/>
-      </w:r>
-      <w:r>
-        <w:rPr>
-          <w:noProof/>
-        </w:rPr>
-        <w:t>10</w:t>
-      </w:r>
-      <w:r>
-        <w:fldChar w:fldCharType="end"/>
-      </w:r>
+      <w:fldSimple w:instr=" SEQ Figuur \* ARABIC ">
+        <w:r>
+          <w:rPr>
+            <w:noProof/>
+          </w:rPr>
+          <w:t>10</w:t>
+        </w:r>
+      </w:fldSimple>
       <w:r>
         <w:t xml:space="preserve"> Component </w:t>
       </w:r>
@@ -9681,24 +9841,14 @@
       <w:r>
         <w:t xml:space="preserve">Figuur </w:t>
       </w:r>
-      <w:r>
-        <w:fldChar w:fldCharType="begin"/>
-      </w:r>
-      <w:r>
-        <w:instrText xml:space="preserve"> SEQ Figuur \* ARABIC </w:instrText>
-      </w:r>
-      <w:r>
-        <w:fldChar w:fldCharType="separate"/>
-      </w:r>
-      <w:r>
-        <w:rPr>
-          <w:noProof/>
-        </w:rPr>
-        <w:t>11</w:t>
-      </w:r>
-      <w:r>
-        <w:fldChar w:fldCharType="end"/>
-      </w:r>
+      <w:fldSimple w:instr=" SEQ Figuur \* ARABIC ">
+        <w:r>
+          <w:rPr>
+            <w:noProof/>
+          </w:rPr>
+          <w:t>11</w:t>
+        </w:r>
+      </w:fldSimple>
       <w:r>
         <w:t xml:space="preserve"> Component </w:t>
       </w:r>
@@ -9816,24 +9966,14 @@
       <w:r>
         <w:t xml:space="preserve">Figuur </w:t>
       </w:r>
-      <w:r>
-        <w:fldChar w:fldCharType="begin"/>
-      </w:r>
-      <w:r>
-        <w:instrText xml:space="preserve"> SEQ Figuur \* ARABIC </w:instrText>
-      </w:r>
-      <w:r>
-        <w:fldChar w:fldCharType="separate"/>
-      </w:r>
-      <w:r>
-        <w:rPr>
-          <w:noProof/>
-        </w:rPr>
-        <w:t>12</w:t>
-      </w:r>
-      <w:r>
-        <w:fldChar w:fldCharType="end"/>
-      </w:r>
+      <w:fldSimple w:instr=" SEQ Figuur \* ARABIC ">
+        <w:r>
+          <w:rPr>
+            <w:noProof/>
+          </w:rPr>
+          <w:t>12</w:t>
+        </w:r>
+      </w:fldSimple>
       <w:r>
         <w:t xml:space="preserve"> Component </w:t>
       </w:r>
@@ -9870,12 +10010,12 @@
           <w:numId w:val="1"/>
         </w:numPr>
       </w:pPr>
-      <w:bookmarkStart w:id="14" w:name="_Toc528849956"/>
+      <w:bookmarkStart w:id="15" w:name="_Toc528849956"/>
       <w:r>
         <w:lastRenderedPageBreak/>
         <w:t>Design class diagram</w:t>
       </w:r>
-      <w:bookmarkEnd w:id="14"/>
+      <w:bookmarkEnd w:id="15"/>
     </w:p>
     <w:p>
       <w:r>
@@ -9963,29 +10103,17 @@
       <w:r>
         <w:t xml:space="preserve">Figuur </w:t>
       </w:r>
-      <w:r>
-        <w:fldChar w:fldCharType="begin"/>
-      </w:r>
-      <w:r>
-        <w:instrText xml:space="preserve"> SEQ Figuur \* ARABIC </w:instrText>
-      </w:r>
-      <w:r>
-        <w:fldChar w:fldCharType="separate"/>
-      </w:r>
-      <w:r>
-        <w:rPr>
-          <w:noProof/>
-        </w:rPr>
-        <w:t>13</w:t>
-      </w:r>
-      <w:r>
-        <w:fldChar w:fldCharType="end"/>
-      </w:r>
+      <w:fldSimple w:instr=" SEQ Figuur \* ARABIC ">
+        <w:r>
+          <w:rPr>
+            <w:noProof/>
+          </w:rPr>
+          <w:t>13</w:t>
+        </w:r>
+      </w:fldSimple>
       <w:r>
         <w:t xml:space="preserve"> Design class diagram</w:t>
       </w:r>
-      <w:bookmarkStart w:id="15" w:name="_GoBack"/>
-      <w:bookmarkEnd w:id="15"/>
     </w:p>
     <w:p>
       <w:r>
@@ -10009,10 +10137,7 @@
         <w:t xml:space="preserve"> Agile. (4 augustus 2017</w:t>
       </w:r>
       <w:r>
-        <w:t xml:space="preserve">). </w:t>
-      </w:r>
-      <w:r>
-        <w:t xml:space="preserve">Domain </w:t>
+        <w:t xml:space="preserve">). Domain </w:t>
       </w:r>
       <w:proofErr w:type="spellStart"/>
       <w:r>
@@ -10141,6 +10266,7 @@
         <w:docPartUnique/>
       </w:docPartObj>
     </w:sdtPr>
+    <w:sdtEndPr/>
     <w:sdtContent>
       <w:p>
         <w:pPr>
@@ -10324,6 +10450,95 @@
     </w:lvl>
   </w:abstractNum>
   <w:abstractNum w:abstractNumId="1" w15:restartNumberingAfterBreak="0">
+    <w:nsid w:val="37A14FCB"/>
+    <w:multiLevelType w:val="hybridMultilevel"/>
+    <w:tmpl w:val="78E0B10A"/>
+    <w:lvl w:ilvl="0" w:tplc="0413000F">
+      <w:start w:val="1"/>
+      <w:numFmt w:val="decimal"/>
+      <w:lvlText w:val="%1."/>
+      <w:lvlJc w:val="left"/>
+      <w:pPr>
+        <w:ind w:left="720" w:hanging="360"/>
+      </w:pPr>
+      <w:rPr>
+        <w:rFonts w:hint="default"/>
+      </w:rPr>
+    </w:lvl>
+    <w:lvl w:ilvl="1" w:tplc="04130019" w:tentative="1">
+      <w:start w:val="1"/>
+      <w:numFmt w:val="lowerLetter"/>
+      <w:lvlText w:val="%2."/>
+      <w:lvlJc w:val="left"/>
+      <w:pPr>
+        <w:ind w:left="1440" w:hanging="360"/>
+      </w:pPr>
+    </w:lvl>
+    <w:lvl w:ilvl="2" w:tplc="0413001B" w:tentative="1">
+      <w:start w:val="1"/>
+      <w:numFmt w:val="lowerRoman"/>
+      <w:lvlText w:val="%3."/>
+      <w:lvlJc w:val="right"/>
+      <w:pPr>
+        <w:ind w:left="2160" w:hanging="180"/>
+      </w:pPr>
+    </w:lvl>
+    <w:lvl w:ilvl="3" w:tplc="0413000F" w:tentative="1">
+      <w:start w:val="1"/>
+      <w:numFmt w:val="decimal"/>
+      <w:lvlText w:val="%4."/>
+      <w:lvlJc w:val="left"/>
+      <w:pPr>
+        <w:ind w:left="2880" w:hanging="360"/>
+      </w:pPr>
+    </w:lvl>
+    <w:lvl w:ilvl="4" w:tplc="04130019" w:tentative="1">
+      <w:start w:val="1"/>
+      <w:numFmt w:val="lowerLetter"/>
+      <w:lvlText w:val="%5."/>
+      <w:lvlJc w:val="left"/>
+      <w:pPr>
+        <w:ind w:left="3600" w:hanging="360"/>
+      </w:pPr>
+    </w:lvl>
+    <w:lvl w:ilvl="5" w:tplc="0413001B" w:tentative="1">
+      <w:start w:val="1"/>
+      <w:numFmt w:val="lowerRoman"/>
+      <w:lvlText w:val="%6."/>
+      <w:lvlJc w:val="right"/>
+      <w:pPr>
+        <w:ind w:left="4320" w:hanging="180"/>
+      </w:pPr>
+    </w:lvl>
+    <w:lvl w:ilvl="6" w:tplc="0413000F" w:tentative="1">
+      <w:start w:val="1"/>
+      <w:numFmt w:val="decimal"/>
+      <w:lvlText w:val="%7."/>
+      <w:lvlJc w:val="left"/>
+      <w:pPr>
+        <w:ind w:left="5040" w:hanging="360"/>
+      </w:pPr>
+    </w:lvl>
+    <w:lvl w:ilvl="7" w:tplc="04130019" w:tentative="1">
+      <w:start w:val="1"/>
+      <w:numFmt w:val="lowerLetter"/>
+      <w:lvlText w:val="%8."/>
+      <w:lvlJc w:val="left"/>
+      <w:pPr>
+        <w:ind w:left="5760" w:hanging="360"/>
+      </w:pPr>
+    </w:lvl>
+    <w:lvl w:ilvl="8" w:tplc="0413001B" w:tentative="1">
+      <w:start w:val="1"/>
+      <w:numFmt w:val="lowerRoman"/>
+      <w:lvlText w:val="%9."/>
+      <w:lvlJc w:val="right"/>
+      <w:pPr>
+        <w:ind w:left="6480" w:hanging="180"/>
+      </w:pPr>
+    </w:lvl>
+  </w:abstractNum>
+  <w:abstractNum w:abstractNumId="2" w15:restartNumberingAfterBreak="0">
     <w:nsid w:val="5F8705A3"/>
     <w:multiLevelType w:val="hybridMultilevel"/>
     <w:tmpl w:val="11D8CDEE"/>
@@ -10412,7 +10627,7 @@
       </w:pPr>
     </w:lvl>
   </w:abstractNum>
-  <w:abstractNum w:abstractNumId="2" w15:restartNumberingAfterBreak="0">
+  <w:abstractNum w:abstractNumId="3" w15:restartNumberingAfterBreak="0">
     <w:nsid w:val="635B6D05"/>
     <w:multiLevelType w:val="hybridMultilevel"/>
     <w:tmpl w:val="D1FAF2E6"/>
@@ -10501,7 +10716,7 @@
       </w:pPr>
     </w:lvl>
   </w:abstractNum>
-  <w:abstractNum w:abstractNumId="3" w15:restartNumberingAfterBreak="0">
+  <w:abstractNum w:abstractNumId="4" w15:restartNumberingAfterBreak="0">
     <w:nsid w:val="712726C2"/>
     <w:multiLevelType w:val="hybridMultilevel"/>
     <w:tmpl w:val="D4848066"/>
@@ -10590,7 +10805,7 @@
       </w:pPr>
     </w:lvl>
   </w:abstractNum>
-  <w:abstractNum w:abstractNumId="4" w15:restartNumberingAfterBreak="0">
+  <w:abstractNum w:abstractNumId="5" w15:restartNumberingAfterBreak="0">
     <w:nsid w:val="79A509E6"/>
     <w:multiLevelType w:val="hybridMultilevel"/>
     <w:tmpl w:val="11D8CDEE"/>
@@ -10680,18 +10895,21 @@
     </w:lvl>
   </w:abstractNum>
   <w:num w:numId="1">
-    <w:abstractNumId w:val="2"/>
+    <w:abstractNumId w:val="3"/>
   </w:num>
   <w:num w:numId="2">
-    <w:abstractNumId w:val="4"/>
+    <w:abstractNumId w:val="5"/>
   </w:num>
   <w:num w:numId="3">
-    <w:abstractNumId w:val="3"/>
+    <w:abstractNumId w:val="4"/>
   </w:num>
   <w:num w:numId="4">
     <w:abstractNumId w:val="0"/>
   </w:num>
   <w:num w:numId="5">
+    <w:abstractNumId w:val="2"/>
+  </w:num>
+  <w:num w:numId="6">
     <w:abstractNumId w:val="1"/>
   </w:num>
 </w:numbering>
@@ -11141,6 +11359,7 @@
   <w:style w:type="character" w:default="1" w:styleId="Standaardalinea-lettertype">
     <w:name w:val="Default Paragraph Font"/>
     <w:uiPriority w:val="1"/>
+    <w:semiHidden/>
     <w:unhideWhenUsed/>
   </w:style>
   <w:style w:type="table" w:default="1" w:styleId="Standaardtabel">
@@ -11351,6 +11570,55 @@
       <w:sz w:val="18"/>
       <w:szCs w:val="18"/>
     </w:rPr>
+  </w:style>
+  <w:style w:type="paragraph" w:styleId="Ballontekst">
+    <w:name w:val="Balloon Text"/>
+    <w:basedOn w:val="Standaard"/>
+    <w:link w:val="BallontekstChar"/>
+    <w:uiPriority w:val="99"/>
+    <w:semiHidden/>
+    <w:unhideWhenUsed/>
+    <w:rsid w:val="008425C7"/>
+    <w:pPr>
+      <w:spacing w:after="0" w:line="240" w:lineRule="auto"/>
+    </w:pPr>
+    <w:rPr>
+      <w:rFonts w:ascii="Segoe UI" w:hAnsi="Segoe UI" w:cs="Segoe UI"/>
+      <w:sz w:val="18"/>
+      <w:szCs w:val="18"/>
+    </w:rPr>
+  </w:style>
+  <w:style w:type="character" w:customStyle="1" w:styleId="BallontekstChar">
+    <w:name w:val="Ballontekst Char"/>
+    <w:basedOn w:val="Standaardalinea-lettertype"/>
+    <w:link w:val="Ballontekst"/>
+    <w:uiPriority w:val="99"/>
+    <w:semiHidden/>
+    <w:rsid w:val="008425C7"/>
+    <w:rPr>
+      <w:rFonts w:ascii="Segoe UI" w:hAnsi="Segoe UI" w:cs="Segoe UI"/>
+      <w:sz w:val="18"/>
+      <w:szCs w:val="18"/>
+    </w:rPr>
+  </w:style>
+  <w:style w:type="table" w:styleId="Tabelraster">
+    <w:name w:val="Table Grid"/>
+    <w:basedOn w:val="Standaardtabel"/>
+    <w:uiPriority w:val="39"/>
+    <w:rsid w:val="008425C7"/>
+    <w:pPr>
+      <w:spacing w:after="0" w:line="240" w:lineRule="auto"/>
+    </w:pPr>
+    <w:tblPr>
+      <w:tblBorders>
+        <w:top w:val="single" w:sz="4" w:space="0" w:color="auto"/>
+        <w:left w:val="single" w:sz="4" w:space="0" w:color="auto"/>
+        <w:bottom w:val="single" w:sz="4" w:space="0" w:color="auto"/>
+        <w:right w:val="single" w:sz="4" w:space="0" w:color="auto"/>
+        <w:insideH w:val="single" w:sz="4" w:space="0" w:color="auto"/>
+        <w:insideV w:val="single" w:sz="4" w:space="0" w:color="auto"/>
+      </w:tblBorders>
+    </w:tblPr>
   </w:style>
 </w:styles>
 </file>
@@ -11655,7 +11923,7 @@
 </file>
 
 <file path=customXml/itemProps1.xml><?xml version="1.0" encoding="utf-8"?>
-<ds:datastoreItem xmlns:ds="http://schemas.openxmlformats.org/officeDocument/2006/customXml" ds:itemID="{65EEABAE-1668-4AE1-BDB8-C01DA931BDC8}">
+<ds:datastoreItem xmlns:ds="http://schemas.openxmlformats.org/officeDocument/2006/customXml" ds:itemID="{9393E44C-5828-4624-B9F6-57464FF87A31}">
   <ds:schemaRefs>
     <ds:schemaRef ds:uri="http://schemas.openxmlformats.org/officeDocument/2006/bibliography"/>
   </ds:schemaRefs>

</xml_diff>